<commit_message>
Menu button, javascript, rotate
</commit_message>
<xml_diff>
--- a/Diary/Diary_1.docx
+++ b/Diary/Diary_1.docx
@@ -469,37 +469,102 @@
           <w:rFonts w:asciiTheme="minorHAnsi" w:hAnsiTheme="minorHAnsi" w:cstheme="minorHAnsi"/>
           <w:lang w:val="en-US"/>
         </w:rPr>
-        <w:t>Date : ( date here)</w:t>
-      </w:r>
-    </w:p>
-    <w:p>
-      <w:pPr>
-        <w:rPr>
-          <w:rFonts w:asciiTheme="minorHAnsi" w:hAnsiTheme="minorHAnsi" w:cstheme="minorHAnsi"/>
-          <w:lang w:val="en-US"/>
-        </w:rPr>
-      </w:pPr>
-      <w:r>
-        <w:rPr>
-          <w:rFonts w:asciiTheme="minorHAnsi" w:hAnsiTheme="minorHAnsi" w:cstheme="minorHAnsi"/>
-          <w:lang w:val="en-US"/>
-        </w:rPr>
-        <w:t>Activity : Video lecture or other activity details here</w:t>
-      </w:r>
-    </w:p>
-    <w:p>
-      <w:pPr>
-        <w:rPr>
-          <w:rFonts w:asciiTheme="minorHAnsi" w:hAnsiTheme="minorHAnsi" w:cstheme="minorHAnsi"/>
-          <w:lang w:val="en-US"/>
-        </w:rPr>
-      </w:pPr>
-      <w:r>
-        <w:rPr>
-          <w:rFonts w:asciiTheme="minorHAnsi" w:hAnsiTheme="minorHAnsi" w:cstheme="minorHAnsi"/>
-          <w:lang w:val="en-US"/>
-        </w:rPr>
-        <w:t>Learning outcome: what did I learn</w:t>
+        <w:t xml:space="preserve">Date : ( </w:t>
+      </w:r>
+      <w:r>
+        <w:rPr>
+          <w:rFonts w:asciiTheme="minorHAnsi" w:hAnsiTheme="minorHAnsi" w:cstheme="minorHAnsi"/>
+          <w:lang w:val="en-US"/>
+        </w:rPr>
+        <w:t>22.09</w:t>
+      </w:r>
+      <w:r>
+        <w:rPr>
+          <w:rFonts w:asciiTheme="minorHAnsi" w:hAnsiTheme="minorHAnsi" w:cstheme="minorHAnsi"/>
+          <w:lang w:val="en-US"/>
+        </w:rPr>
+        <w:t>)</w:t>
+      </w:r>
+    </w:p>
+    <w:p>
+      <w:pPr>
+        <w:rPr>
+          <w:rFonts w:asciiTheme="minorHAnsi" w:hAnsiTheme="minorHAnsi" w:cstheme="minorHAnsi"/>
+          <w:color w:val="000000"/>
+          <w:shd w:val="clear" w:color="auto" w:fill="FFFFFF"/>
+          <w:lang w:val="en-US"/>
+        </w:rPr>
+      </w:pPr>
+      <w:r>
+        <w:rPr>
+          <w:rFonts w:asciiTheme="minorHAnsi" w:hAnsiTheme="minorHAnsi" w:cstheme="minorHAnsi"/>
+          <w:lang w:val="en-US"/>
+        </w:rPr>
+        <w:t xml:space="preserve">Activity : </w:t>
+      </w:r>
+      <w:r>
+        <w:rPr>
+          <w:rFonts w:asciiTheme="minorHAnsi" w:hAnsiTheme="minorHAnsi" w:cstheme="minorHAnsi"/>
+          <w:lang w:val="en-US"/>
+        </w:rPr>
+        <w:t xml:space="preserve">Today I finished the rest of the </w:t>
+      </w:r>
+      <w:r>
+        <w:rPr>
+          <w:rFonts w:asciiTheme="minorHAnsi" w:hAnsiTheme="minorHAnsi" w:cstheme="minorHAnsi"/>
+          <w:b/>
+          <w:bCs/>
+          <w:color w:val="000000"/>
+          <w:shd w:val="clear" w:color="auto" w:fill="FFFFFF"/>
+          <w:lang w:val="en-US"/>
+        </w:rPr>
+        <w:t>Introduction to workflow and sass</w:t>
+      </w:r>
+      <w:r>
+        <w:rPr>
+          <w:rFonts w:asciiTheme="minorHAnsi" w:hAnsiTheme="minorHAnsi" w:cstheme="minorHAnsi"/>
+          <w:color w:val="000000"/>
+          <w:shd w:val="clear" w:color="auto" w:fill="FFFFFF"/>
+          <w:lang w:val="en-US"/>
+        </w:rPr>
+        <w:t> [</w:t>
+      </w:r>
+      <w:hyperlink r:id="rId11" w:tgtFrame="_blank" w:history="1">
+        <w:r>
+          <w:rPr>
+            <w:rStyle w:val="Hyperlink"/>
+            <w:rFonts w:asciiTheme="minorHAnsi" w:hAnsiTheme="minorHAnsi" w:cstheme="minorHAnsi"/>
+            <w:color w:val="060E9F"/>
+            <w:u w:val="none"/>
+            <w:shd w:val="clear" w:color="auto" w:fill="FFFFFF"/>
+            <w:lang w:val="en-US"/>
+          </w:rPr>
+          <w:t>Part 1</w:t>
+        </w:r>
+      </w:hyperlink>
+      <w:r>
+        <w:rPr>
+          <w:rFonts w:asciiTheme="minorHAnsi" w:hAnsiTheme="minorHAnsi" w:cstheme="minorHAnsi"/>
+          <w:color w:val="000000"/>
+          <w:shd w:val="clear" w:color="auto" w:fill="FFFFFF"/>
+          <w:lang w:val="en-US"/>
+        </w:rPr>
+        <w:t>].</w:t>
+      </w:r>
+    </w:p>
+    <w:p>
+      <w:pPr>
+        <w:rPr>
+          <w:rFonts w:asciiTheme="minorHAnsi" w:hAnsiTheme="minorHAnsi" w:cstheme="minorHAnsi"/>
+          <w:lang w:val="en-US"/>
+        </w:rPr>
+      </w:pPr>
+      <w:r>
+        <w:rPr>
+          <w:rFonts w:asciiTheme="minorHAnsi" w:hAnsiTheme="minorHAnsi" w:cstheme="minorHAnsi"/>
+          <w:lang w:val="en-US"/>
+        </w:rPr>
+        <w:t>I had some issues with Node-sass which was annoying cause I didn’t get it to compile into  css and it took me a while to be able to get it up and running again. While googling different methods, I came to learn that node-sass isn’t really used anymore. Dart-Sass is used nowadays. But I figured I would just continue with node-sass for now and when I’m doing my final project then I can get familiar with node dart. I ela</w:t>
       </w:r>
     </w:p>
     <w:p>
@@ -1065,8 +1130,8 @@
       </w:r>
     </w:p>
     <w:sectPr>
-      <w:headerReference w:type="default" r:id="rId11"/>
-      <w:footerReference w:type="default" r:id="rId12"/>
+      <w:headerReference w:type="default" r:id="rId12"/>
+      <w:footerReference w:type="default" r:id="rId13"/>
       <w:pgSz w:w="11906" w:h="16838"/>
       <w:pgMar w:top="1701" w:right="1134" w:bottom="1701" w:left="1985" w:header="720" w:footer="720" w:gutter="0"/>
       <w:cols w:space="720"/>
@@ -2408,6 +2473,7 @@
   <w:style w:type="paragraph" w:default="1" w:styleId="Normal">
     <w:name w:val="Normal"/>
     <w:qFormat/>
+    <w:rsid w:val="00905DD6"/>
     <w:rPr>
       <w:sz w:val="24"/>
       <w:szCs w:val="24"/>

</xml_diff>